<commit_message>
uzupełniony opis to drobne poprawki
</commit_message>
<xml_diff>
--- a/Problem pięciu filozofów.docx
+++ b/Problem pięciu filozofów.docx
@@ -23,29 +23,13 @@
     </w:p>
     <w:p>
       <w:r>
-        <w:t xml:space="preserve">W 1965 roku </w:t>
-      </w:r>
-      <w:proofErr w:type="spellStart"/>
-      <w:r>
-        <w:t>Edsger</w:t>
-      </w:r>
-      <w:proofErr w:type="spellEnd"/>
-      <w:r>
-        <w:t xml:space="preserve"> Di</w:t>
+        <w:t>W 1965 roku Edsger Di</w:t>
       </w:r>
       <w:r>
         <w:t>jkstra</w:t>
       </w:r>
       <w:r>
-        <w:t xml:space="preserve"> wymyślił zadanie egzaminacyjne polegające na tym że 5 komputerów próbuje uzyskać dostęp do pięciu współdzielonych dysków. Zadanie zostało na nowo sformułowane przez Charlesa </w:t>
-      </w:r>
-      <w:proofErr w:type="spellStart"/>
-      <w:r>
-        <w:t>Hoare'a</w:t>
-      </w:r>
-      <w:proofErr w:type="spellEnd"/>
-      <w:r>
-        <w:t xml:space="preserve"> </w:t>
+        <w:t xml:space="preserve"> wymyślił zadanie egzaminacyjne polegające na tym że 5 komputerów próbuje uzyskać dostęp do pięciu współdzielonych dysków. Zadanie zostało na nowo sformułowane przez Charlesa Hoare'a </w:t>
       </w:r>
       <w:r>
         <w:t>jako problem ucztujących filozofów.</w:t>
@@ -171,21 +155,8 @@
         <w:pStyle w:val="Nagwek4"/>
       </w:pPr>
       <w:r>
-        <w:t xml:space="preserve">Rozwiązanie </w:t>
-      </w:r>
-      <w:proofErr w:type="spellStart"/>
-      <w:r>
-        <w:t>Chandy</w:t>
-      </w:r>
-      <w:proofErr w:type="spellEnd"/>
-      <w:r>
-        <w:t>/</w:t>
-      </w:r>
-      <w:proofErr w:type="spellStart"/>
-      <w:r>
-        <w:t>Misra</w:t>
-      </w:r>
-      <w:proofErr w:type="spellEnd"/>
+        <w:t>Rozwiązanie Chandy/Misra</w:t>
+      </w:r>
     </w:p>
     <w:p>
       <w:r>
@@ -218,11 +189,9 @@
       <w:pPr>
         <w:pStyle w:val="Nagwek4"/>
       </w:pPr>
-      <w:proofErr w:type="spellStart"/>
       <w:r>
         <w:t>Deadlock</w:t>
       </w:r>
-      <w:proofErr w:type="spellEnd"/>
     </w:p>
     <w:p>
       <w:r>
@@ -245,28 +214,24 @@
         <w:tab/>
         <w:t xml:space="preserve">1. </w:t>
       </w:r>
-      <w:proofErr w:type="spellStart"/>
       <w:r>
         <w:rPr>
           <w:b/>
         </w:rPr>
         <w:t>Philosopher</w:t>
       </w:r>
-      <w:proofErr w:type="spellEnd"/>
       <w:r>
         <w:t xml:space="preserve"> </w:t>
       </w:r>
       <w:r>
         <w:t xml:space="preserve"> dziedziczy po </w:t>
       </w:r>
-      <w:proofErr w:type="spellStart"/>
       <w:r>
         <w:rPr>
           <w:b/>
         </w:rPr>
         <w:t>Thread</w:t>
       </w:r>
-      <w:proofErr w:type="spellEnd"/>
       <w:r>
         <w:t xml:space="preserve"> </w:t>
       </w:r>
@@ -300,46 +265,326 @@
         <w:t>id</w:t>
       </w:r>
       <w:r>
-        <w:t xml:space="preserve"> - liczba rzeczywista </w:t>
-      </w:r>
-      <w:proofErr w:type="spellStart"/>
-      <w:r>
-        <w:t>reprezentujaca</w:t>
-      </w:r>
-      <w:proofErr w:type="spellEnd"/>
-      <w:r>
-        <w:t xml:space="preserve"> numer filozofa</w:t>
-      </w:r>
-    </w:p>
-    <w:p>
-      <w:pPr>
-        <w:pStyle w:val="Bezodstpw"/>
-      </w:pPr>
-      <w:r>
-        <w:tab/>
-      </w:r>
-      <w:r>
-        <w:tab/>
-      </w:r>
-      <w:proofErr w:type="spellStart"/>
+        <w:t xml:space="preserve"> -</w:t>
+      </w:r>
+      <w:r>
+        <w:t>stała</w:t>
+      </w:r>
+      <w:r>
+        <w:t xml:space="preserve"> liczba </w:t>
+      </w:r>
+      <w:r>
+        <w:t>całkowita</w:t>
+      </w:r>
+      <w:r>
+        <w:t xml:space="preserve"> reprezentujaca numer filozofa</w:t>
+      </w:r>
+    </w:p>
+    <w:p>
+      <w:pPr>
+        <w:pStyle w:val="Bezodstpw"/>
+      </w:pPr>
+      <w:r>
+        <w:tab/>
+      </w:r>
+      <w:r>
+        <w:tab/>
+      </w:r>
       <w:r>
         <w:rPr>
           <w:b/>
         </w:rPr>
         <w:t>leftFork</w:t>
       </w:r>
-      <w:proofErr w:type="spellEnd"/>
       <w:r>
         <w:t xml:space="preserve">, </w:t>
       </w:r>
-      <w:proofErr w:type="spellStart"/>
-      <w:r>
-        <w:rPr>
-          <w:b/>
-        </w:rPr>
-        <w:t>rightFork</w:t>
-      </w:r>
-      <w:proofErr w:type="spellEnd"/>
+      <w:r>
+        <w:rPr>
+          <w:b/>
+        </w:rPr>
+        <w:t xml:space="preserve">rightFork </w:t>
+      </w:r>
+      <w:r>
+        <w:t>- semafory binarne reprezentujące widelce</w:t>
+      </w:r>
+    </w:p>
+    <w:p>
+      <w:pPr>
+        <w:pStyle w:val="Bezodstpw"/>
+      </w:pPr>
+      <w:r>
+        <w:tab/>
+      </w:r>
+      <w:r>
+        <w:tab/>
+      </w:r>
+      <w:r>
+        <w:rPr>
+          <w:b/>
+        </w:rPr>
+        <w:t>eatCounter</w:t>
+      </w:r>
+      <w:r>
+        <w:t xml:space="preserve"> - liczba całkowita reprezentująca licznik wywołań metody eat(), czyli  w </w:t>
+      </w:r>
+      <w:r>
+        <w:tab/>
+      </w:r>
+      <w:r>
+        <w:tab/>
+        <w:t xml:space="preserve">skrócie ile razy jadł, na początku przyjmuje wartość 0. </w:t>
+      </w:r>
+    </w:p>
+    <w:p>
+      <w:pPr>
+        <w:pStyle w:val="Bezodstpw"/>
+      </w:pPr>
+    </w:p>
+    <w:p>
+      <w:pPr>
+        <w:pStyle w:val="Bezodstpw"/>
+        <w:rPr>
+          <w:lang w:val="en-US"/>
+        </w:rPr>
+      </w:pPr>
+      <w:r>
+        <w:tab/>
+      </w:r>
+      <w:r>
+        <w:tab/>
+      </w:r>
+      <w:r>
+        <w:rPr>
+          <w:b/>
+          <w:lang w:val="en-US"/>
+        </w:rPr>
+        <w:t>P</w:t>
+      </w:r>
+      <w:r>
+        <w:rPr>
+          <w:b/>
+          <w:lang w:val="en-US"/>
+        </w:rPr>
+        <w:t>hilosopher(int id, Semaphore leftFork, Semaph</w:t>
+      </w:r>
+      <w:r>
+        <w:rPr>
+          <w:b/>
+          <w:lang w:val="en-US"/>
+        </w:rPr>
+        <w:t>o</w:t>
+      </w:r>
+      <w:r>
+        <w:rPr>
+          <w:b/>
+          <w:lang w:val="en-US"/>
+        </w:rPr>
+        <w:t xml:space="preserve">re rightFork) - </w:t>
+      </w:r>
+      <w:r>
+        <w:rPr>
+          <w:lang w:val="en-US"/>
+        </w:rPr>
+        <w:t xml:space="preserve"> konstruktor </w:t>
+      </w:r>
+    </w:p>
+    <w:p>
+      <w:pPr>
+        <w:pStyle w:val="Bezodstpw"/>
+      </w:pPr>
+      <w:r>
+        <w:rPr>
+          <w:lang w:val="en-US"/>
+        </w:rPr>
+        <w:tab/>
+      </w:r>
+      <w:r>
+        <w:rPr>
+          <w:lang w:val="en-US"/>
+        </w:rPr>
+        <w:tab/>
+      </w:r>
+      <w:r>
+        <w:rPr>
+          <w:b/>
+        </w:rPr>
+        <w:t>run()</w:t>
+      </w:r>
+      <w:r>
+        <w:t xml:space="preserve"> - główna fu</w:t>
+      </w:r>
+      <w:r>
+        <w:t xml:space="preserve">nkcja wątku. Zawiera pętle wykonującą się dopóki </w:t>
+      </w:r>
+      <w:r>
+        <w:rPr>
+          <w:b/>
+        </w:rPr>
+        <w:t>eatCounter</w:t>
+      </w:r>
+      <w:r>
+        <w:t xml:space="preserve"> nie </w:t>
+      </w:r>
+      <w:r>
+        <w:tab/>
+      </w:r>
+      <w:r>
+        <w:tab/>
+        <w:t xml:space="preserve">osiągnie wartości 100. Najpierw podnosi widelec lewy, a potem prawy odkłada w tej </w:t>
+      </w:r>
+      <w:r>
+        <w:tab/>
+      </w:r>
+      <w:r>
+        <w:tab/>
+        <w:t>samej kolejności.</w:t>
+      </w:r>
+    </w:p>
+    <w:p>
+      <w:pPr>
+        <w:pStyle w:val="Bezodstpw"/>
+      </w:pPr>
+      <w:r>
+        <w:tab/>
+      </w:r>
+      <w:r>
+        <w:tab/>
+      </w:r>
+      <w:r>
+        <w:rPr>
+          <w:b/>
+        </w:rPr>
+        <w:t xml:space="preserve">think() </w:t>
+      </w:r>
+      <w:r>
+        <w:t xml:space="preserve">- filozof myśli (ciało funkcji zakomentowane w celu zwiększenia przejrzystości </w:t>
+      </w:r>
+      <w:r>
+        <w:tab/>
+      </w:r>
+      <w:r>
+        <w:tab/>
+        <w:t>wyświetlanego tekstu)</w:t>
+      </w:r>
+    </w:p>
+    <w:p>
+      <w:pPr>
+        <w:pStyle w:val="Bezodstpw"/>
+      </w:pPr>
+      <w:r>
+        <w:tab/>
+      </w:r>
+      <w:r>
+        <w:tab/>
+      </w:r>
+      <w:r>
+        <w:rPr>
+          <w:b/>
+        </w:rPr>
+        <w:t xml:space="preserve">eat() </w:t>
+      </w:r>
+      <w:r>
+        <w:t xml:space="preserve">- filozof je (zakomentowane wywołanie funkcji </w:t>
+      </w:r>
+      <w:r>
+        <w:rPr>
+          <w:b/>
+        </w:rPr>
+        <w:t>TimeUnit. ... .sleep()</w:t>
+      </w:r>
+      <w:r>
+        <w:t xml:space="preserve"> symulując</w:t>
+      </w:r>
+      <w:r>
+        <w:t>ej</w:t>
+      </w:r>
+      <w:r>
+        <w:tab/>
+      </w:r>
+      <w:r>
+        <w:tab/>
+        <w:t>czas potrzebny na jedzenie, zrobione w celu przyspieszenia wykonania programu.</w:t>
+      </w:r>
+    </w:p>
+    <w:p>
+      <w:pPr>
+        <w:pStyle w:val="Bezodstpw"/>
+      </w:pPr>
+      <w:r>
+        <w:tab/>
+      </w:r>
+      <w:r>
+        <w:tab/>
+      </w:r>
+      <w:r>
+        <w:rPr>
+          <w:b/>
+        </w:rPr>
+        <w:t xml:space="preserve">toString() </w:t>
+      </w:r>
+      <w:r>
+        <w:t xml:space="preserve">zwraca </w:t>
+      </w:r>
+      <w:r>
+        <w:rPr>
+          <w:b/>
+        </w:rPr>
+        <w:t>String</w:t>
+      </w:r>
+      <w:r>
+        <w:t xml:space="preserve"> - tekstowa reprezentacja obiektu</w:t>
+      </w:r>
+    </w:p>
+    <w:p>
+      <w:pPr>
+        <w:pStyle w:val="Bezodstpw"/>
+      </w:pPr>
+      <w:r>
+        <w:tab/>
+        <w:t xml:space="preserve">2. </w:t>
+      </w:r>
+      <w:r>
+        <w:rPr>
+          <w:b/>
+        </w:rPr>
+        <w:t>Table</w:t>
+      </w:r>
+      <w:r>
+        <w:rPr>
+          <w:b/>
+        </w:rPr>
+        <w:t xml:space="preserve"> - </w:t>
+      </w:r>
+      <w:r>
+        <w:t>reprezentuje stół</w:t>
+      </w:r>
+    </w:p>
+    <w:p>
+      <w:pPr>
+        <w:pStyle w:val="Bezodstpw"/>
+      </w:pPr>
+      <w:r>
+        <w:tab/>
+      </w:r>
+      <w:r>
+        <w:tab/>
+      </w:r>
+      <w:r>
+        <w:rPr>
+          <w:b/>
+        </w:rPr>
+        <w:t xml:space="preserve">forks </w:t>
+      </w:r>
+      <w:r>
+        <w:t xml:space="preserve">- </w:t>
+      </w:r>
+      <w:r>
+        <w:rPr>
+          <w:b/>
+        </w:rPr>
+        <w:t>ArrayList&lt;Semaphore&gt;</w:t>
+      </w:r>
       <w:r>
         <w:rPr>
           <w:b/>
@@ -347,6 +592,930 @@
         <w:t xml:space="preserve"> </w:t>
       </w:r>
       <w:r>
+        <w:t>zawiera semafory binarne (widelce)</w:t>
+      </w:r>
+    </w:p>
+    <w:p>
+      <w:pPr>
+        <w:pStyle w:val="Bezodstpw"/>
+      </w:pPr>
+      <w:r>
+        <w:tab/>
+      </w:r>
+      <w:r>
+        <w:tab/>
+      </w:r>
+      <w:r>
+        <w:rPr>
+          <w:b/>
+        </w:rPr>
+        <w:t xml:space="preserve">philosophers - ArrayList&lt;Philosopher&gt; </w:t>
+      </w:r>
+      <w:r>
+        <w:t>zawiera filozofów</w:t>
+      </w:r>
+    </w:p>
+    <w:p>
+      <w:pPr>
+        <w:pStyle w:val="Bezodstpw"/>
+      </w:pPr>
+    </w:p>
+    <w:p>
+      <w:pPr>
+        <w:pStyle w:val="Bezodstpw"/>
+      </w:pPr>
+      <w:r>
+        <w:tab/>
+      </w:r>
+      <w:r>
+        <w:tab/>
+      </w:r>
+      <w:r>
+        <w:rPr>
+          <w:b/>
+        </w:rPr>
+        <w:t xml:space="preserve">startDinner(int n) - </w:t>
+      </w:r>
+      <w:r>
+        <w:t xml:space="preserve">rozstawia </w:t>
+      </w:r>
+      <w:r>
+        <w:rPr>
+          <w:b/>
+        </w:rPr>
+        <w:t>n</w:t>
+      </w:r>
+      <w:r>
+        <w:t xml:space="preserve"> widelców i </w:t>
+      </w:r>
+      <w:r>
+        <w:rPr>
+          <w:b/>
+        </w:rPr>
+        <w:t>n</w:t>
+      </w:r>
+      <w:r>
+        <w:t xml:space="preserve"> filozofów na stole i startuje wątki, gdy </w:t>
+      </w:r>
+      <w:r>
+        <w:tab/>
+      </w:r>
+      <w:r>
+        <w:tab/>
+        <w:t>n&lt;2 przerywa wykonywanie funkcji</w:t>
+      </w:r>
+    </w:p>
+    <w:p>
+      <w:pPr>
+        <w:pStyle w:val="Bezodstpw"/>
+      </w:pPr>
+      <w:r>
+        <w:tab/>
+        <w:t xml:space="preserve">3. </w:t>
+      </w:r>
+      <w:r>
+        <w:rPr>
+          <w:b/>
+        </w:rPr>
+        <w:t xml:space="preserve">Deadlock - </w:t>
+      </w:r>
+      <w:r>
+        <w:t xml:space="preserve">główna klasa zawierająca metodę </w:t>
+      </w:r>
+      <w:r>
+        <w:rPr>
+          <w:b/>
+        </w:rPr>
+        <w:t>main()</w:t>
+      </w:r>
+      <w:r>
+        <w:t xml:space="preserve"> </w:t>
+      </w:r>
+    </w:p>
+    <w:p>
+      <w:pPr>
+        <w:pStyle w:val="Nagwek4"/>
+      </w:pPr>
+      <w:r>
+        <w:t>ResourceHierarchy</w:t>
+      </w:r>
+    </w:p>
+    <w:p>
+      <w:r>
+        <w:t xml:space="preserve">Implementacja rozwiązania </w:t>
+      </w:r>
+      <w:r>
+        <w:rPr>
+          <w:b/>
+        </w:rPr>
+        <w:t>"Hierarchia zasobów"</w:t>
+      </w:r>
+    </w:p>
+    <w:p>
+      <w:pPr>
+        <w:pStyle w:val="Bezodstpw"/>
+      </w:pPr>
+      <w:r>
+        <w:t xml:space="preserve">Cztery </w:t>
+      </w:r>
+      <w:r>
+        <w:t>klasy:</w:t>
+      </w:r>
+    </w:p>
+    <w:p>
+      <w:pPr>
+        <w:pStyle w:val="Bezodstpw"/>
+      </w:pPr>
+      <w:r>
+        <w:tab/>
+        <w:t xml:space="preserve">1. </w:t>
+      </w:r>
+      <w:r>
+        <w:rPr>
+          <w:b/>
+        </w:rPr>
+        <w:t>Philosopher</w:t>
+      </w:r>
+      <w:r>
+        <w:t xml:space="preserve"> </w:t>
+      </w:r>
+      <w:r>
+        <w:t xml:space="preserve"> dziedziczy po </w:t>
+      </w:r>
+      <w:r>
+        <w:rPr>
+          <w:b/>
+        </w:rPr>
+        <w:t>Thread</w:t>
+      </w:r>
+      <w:r>
+        <w:t xml:space="preserve"> - klasa reprezentująca wątek filozofa</w:t>
+      </w:r>
+      <w:r>
+        <w:tab/>
+      </w:r>
+    </w:p>
+    <w:p>
+      <w:pPr>
+        <w:pStyle w:val="Bezodstpw"/>
+      </w:pPr>
+      <w:r>
+        <w:tab/>
+      </w:r>
+      <w:r>
+        <w:tab/>
+      </w:r>
+      <w:r>
+        <w:rPr>
+          <w:b/>
+        </w:rPr>
+        <w:t>id</w:t>
+      </w:r>
+      <w:r>
+        <w:t xml:space="preserve"> -</w:t>
+      </w:r>
+      <w:r>
+        <w:t xml:space="preserve"> stała</w:t>
+      </w:r>
+      <w:r>
+        <w:t xml:space="preserve"> liczba </w:t>
+      </w:r>
+      <w:r>
+        <w:t>całkowit</w:t>
+      </w:r>
+      <w:r>
+        <w:t>a reprezentujaca numer filozofa</w:t>
+      </w:r>
+    </w:p>
+    <w:p>
+      <w:pPr>
+        <w:pStyle w:val="Bezodstpw"/>
+      </w:pPr>
+      <w:r>
+        <w:tab/>
+      </w:r>
+      <w:r>
+        <w:tab/>
+      </w:r>
+      <w:r>
+        <w:rPr>
+          <w:b/>
+        </w:rPr>
+        <w:t>lef</w:t>
+      </w:r>
+      <w:r>
+        <w:rPr>
+          <w:b/>
+        </w:rPr>
+        <w:t>t</w:t>
+      </w:r>
+      <w:r>
+        <w:t xml:space="preserve">, </w:t>
+      </w:r>
+      <w:r>
+        <w:rPr>
+          <w:b/>
+        </w:rPr>
+        <w:t xml:space="preserve">right </w:t>
+      </w:r>
+      <w:r>
+        <w:t xml:space="preserve">- typu </w:t>
+      </w:r>
+      <w:r>
+        <w:rPr>
+          <w:b/>
+        </w:rPr>
+        <w:t>Fork</w:t>
+      </w:r>
+      <w:r>
+        <w:t xml:space="preserve"> reprezentujące widelce</w:t>
+      </w:r>
+    </w:p>
+    <w:p>
+      <w:pPr>
+        <w:pStyle w:val="Bezodstpw"/>
+      </w:pPr>
+      <w:r>
+        <w:tab/>
+      </w:r>
+      <w:r>
+        <w:tab/>
+      </w:r>
+      <w:r>
+        <w:rPr>
+          <w:b/>
+        </w:rPr>
+        <w:t>eatCounter</w:t>
+      </w:r>
+      <w:r>
+        <w:t xml:space="preserve"> - liczba całkowita reprezentująca licznik wywołań metody eat(), czyli  w </w:t>
+      </w:r>
+      <w:r>
+        <w:tab/>
+      </w:r>
+      <w:r>
+        <w:tab/>
+        <w:t xml:space="preserve">skrócie ile razy jadł, na początku przyjmuje wartość 0. </w:t>
+      </w:r>
+    </w:p>
+    <w:p>
+      <w:pPr>
+        <w:pStyle w:val="Bezodstpw"/>
+      </w:pPr>
+    </w:p>
+    <w:p>
+      <w:pPr>
+        <w:pStyle w:val="Bezodstpw"/>
+        <w:rPr>
+          <w:lang w:val="en-US"/>
+        </w:rPr>
+      </w:pPr>
+      <w:r>
+        <w:rPr>
+          <w:b/>
+          <w:lang w:val="en-US"/>
+        </w:rPr>
+        <w:tab/>
+      </w:r>
+      <w:r>
+        <w:rPr>
+          <w:b/>
+          <w:lang w:val="en-US"/>
+        </w:rPr>
+        <w:tab/>
+      </w:r>
+      <w:r>
+        <w:rPr>
+          <w:b/>
+          <w:lang w:val="en-US"/>
+        </w:rPr>
+        <w:t>P</w:t>
+      </w:r>
+      <w:r>
+        <w:rPr>
+          <w:b/>
+          <w:lang w:val="en-US"/>
+        </w:rPr>
+        <w:t xml:space="preserve">hilosopher(int id, </w:t>
+      </w:r>
+      <w:r>
+        <w:rPr>
+          <w:b/>
+          <w:lang w:val="en-US"/>
+        </w:rPr>
+        <w:t>Fork</w:t>
+      </w:r>
+      <w:r>
+        <w:rPr>
+          <w:b/>
+          <w:lang w:val="en-US"/>
+        </w:rPr>
+        <w:t xml:space="preserve">left, </w:t>
+      </w:r>
+      <w:r>
+        <w:rPr>
+          <w:b/>
+          <w:lang w:val="en-US"/>
+        </w:rPr>
+        <w:t>Fork</w:t>
+      </w:r>
+      <w:r>
+        <w:rPr>
+          <w:b/>
+          <w:lang w:val="en-US"/>
+        </w:rPr>
+        <w:t xml:space="preserve"> right) - </w:t>
+      </w:r>
+      <w:r>
+        <w:rPr>
+          <w:lang w:val="en-US"/>
+        </w:rPr>
+        <w:t xml:space="preserve"> konstruktor </w:t>
+      </w:r>
+    </w:p>
+    <w:p>
+      <w:pPr>
+        <w:pStyle w:val="Bezodstpw"/>
+      </w:pPr>
+      <w:r>
+        <w:rPr>
+          <w:lang w:val="en-US"/>
+        </w:rPr>
+        <w:tab/>
+      </w:r>
+      <w:r>
+        <w:rPr>
+          <w:lang w:val="en-US"/>
+        </w:rPr>
+        <w:tab/>
+      </w:r>
+      <w:r>
+        <w:rPr>
+          <w:b/>
+          <w:lang w:val="en-US"/>
+        </w:rPr>
+        <w:t>run()</w:t>
+      </w:r>
+      <w:r>
+        <w:rPr>
+          <w:lang w:val="en-US"/>
+        </w:rPr>
+        <w:t xml:space="preserve"> - główna funkcja wątku. </w:t>
+      </w:r>
+      <w:r>
+        <w:t xml:space="preserve">Zawiera pętle wykonującą się dopóki </w:t>
+      </w:r>
+      <w:r>
+        <w:rPr>
+          <w:b/>
+        </w:rPr>
+        <w:t>eatCounter</w:t>
+      </w:r>
+      <w:r>
+        <w:t xml:space="preserve"> nie </w:t>
+      </w:r>
+      <w:r>
+        <w:tab/>
+      </w:r>
+      <w:r>
+        <w:tab/>
+        <w:t xml:space="preserve">osiągnie wartości 100. Najpierw podnosi widelec </w:t>
+      </w:r>
+      <w:r>
+        <w:t xml:space="preserve">o niższym numerze, a potem o </w:t>
+      </w:r>
+      <w:r>
+        <w:tab/>
+      </w:r>
+      <w:r>
+        <w:tab/>
+        <w:t>wyższym, odkłada w odwrotnej kolejności.</w:t>
+      </w:r>
+    </w:p>
+    <w:p>
+      <w:pPr>
+        <w:pStyle w:val="Bezodstpw"/>
+      </w:pPr>
+      <w:r>
+        <w:tab/>
+      </w:r>
+      <w:r>
+        <w:tab/>
+      </w:r>
+      <w:r>
+        <w:rPr>
+          <w:b/>
+        </w:rPr>
+        <w:t xml:space="preserve">think() </w:t>
+      </w:r>
+      <w:r>
+        <w:t xml:space="preserve">- filozof myśli (ciało funkcji zakomentowane w celu zwiększenia przejrzystości </w:t>
+      </w:r>
+      <w:r>
+        <w:tab/>
+      </w:r>
+      <w:r>
+        <w:tab/>
+        <w:t>wyświetlanego tekstu)</w:t>
+      </w:r>
+    </w:p>
+    <w:p>
+      <w:pPr>
+        <w:pStyle w:val="Bezodstpw"/>
+      </w:pPr>
+      <w:r>
+        <w:tab/>
+      </w:r>
+      <w:r>
+        <w:tab/>
+      </w:r>
+      <w:r>
+        <w:rPr>
+          <w:b/>
+        </w:rPr>
+        <w:t xml:space="preserve">eat() </w:t>
+      </w:r>
+      <w:r>
+        <w:t xml:space="preserve">- filozof je (zakomentowane wywołanie funkcji </w:t>
+      </w:r>
+      <w:r>
+        <w:rPr>
+          <w:b/>
+        </w:rPr>
+        <w:t>TimeUnit. ... .sleep()</w:t>
+      </w:r>
+      <w:r>
+        <w:t xml:space="preserve"> symulującej</w:t>
+      </w:r>
+      <w:r>
+        <w:tab/>
+      </w:r>
+      <w:r>
+        <w:tab/>
+        <w:t>czas potrzebny na jedzenie, zrobione w celu przyspieszenia wykonania programu.</w:t>
+      </w:r>
+    </w:p>
+    <w:p>
+      <w:pPr>
+        <w:pStyle w:val="Bezodstpw"/>
+      </w:pPr>
+      <w:r>
+        <w:tab/>
+      </w:r>
+      <w:r>
+        <w:tab/>
+      </w:r>
+      <w:r>
+        <w:rPr>
+          <w:b/>
+        </w:rPr>
+        <w:t xml:space="preserve">toString() </w:t>
+      </w:r>
+      <w:r>
+        <w:t xml:space="preserve">zwraca </w:t>
+      </w:r>
+      <w:r>
+        <w:rPr>
+          <w:b/>
+        </w:rPr>
+        <w:t>String</w:t>
+      </w:r>
+      <w:r>
+        <w:t xml:space="preserve"> - tekstowa reprezentacja obiektu</w:t>
+      </w:r>
+    </w:p>
+    <w:p>
+      <w:pPr>
+        <w:pStyle w:val="Bezodstpw"/>
+      </w:pPr>
+      <w:r>
+        <w:tab/>
+      </w:r>
+      <w:r>
+        <w:t xml:space="preserve">2. </w:t>
+      </w:r>
+      <w:r>
+        <w:rPr>
+          <w:b/>
+        </w:rPr>
+        <w:t xml:space="preserve">Fork </w:t>
+      </w:r>
+      <w:r>
+        <w:t xml:space="preserve">dziedziczy po </w:t>
+      </w:r>
+      <w:r>
+        <w:rPr>
+          <w:b/>
+        </w:rPr>
+        <w:t>Semaphore</w:t>
+      </w:r>
+      <w:r>
+        <w:t xml:space="preserve"> - klasa reprezentująca widelec</w:t>
+      </w:r>
+    </w:p>
+    <w:p>
+      <w:pPr>
+        <w:pStyle w:val="Bezodstpw"/>
+      </w:pPr>
+      <w:r>
+        <w:tab/>
+      </w:r>
+      <w:r>
+        <w:tab/>
+      </w:r>
+      <w:r>
+        <w:rPr>
+          <w:b/>
+        </w:rPr>
+        <w:t>id</w:t>
+      </w:r>
+      <w:r>
+        <w:t xml:space="preserve"> - stała liczba całkowita reprezentujaca numer widelca</w:t>
+      </w:r>
+    </w:p>
+    <w:p>
+      <w:pPr>
+        <w:pStyle w:val="Bezodstpw"/>
+      </w:pPr>
+    </w:p>
+    <w:p>
+      <w:pPr>
+        <w:pStyle w:val="Bezodstpw"/>
+      </w:pPr>
+      <w:r>
+        <w:lastRenderedPageBreak/>
+        <w:tab/>
+      </w:r>
+      <w:r>
+        <w:tab/>
+      </w:r>
+      <w:r>
+        <w:rPr>
+          <w:b/>
+        </w:rPr>
+        <w:t xml:space="preserve">Fork (int id) - </w:t>
+      </w:r>
+      <w:r>
+        <w:t>konstruktor, ustawia semafor na binarny</w:t>
+      </w:r>
+    </w:p>
+    <w:p>
+      <w:pPr>
+        <w:pStyle w:val="Bezodstpw"/>
+      </w:pPr>
+      <w:r>
+        <w:tab/>
+      </w:r>
+      <w:r>
+        <w:tab/>
+      </w:r>
+      <w:r>
+        <w:rPr>
+          <w:b/>
+        </w:rPr>
+        <w:t xml:space="preserve">getId()  </w:t>
+      </w:r>
+      <w:r>
+        <w:t xml:space="preserve">zwraca </w:t>
+      </w:r>
+      <w:r>
+        <w:rPr>
+          <w:b/>
+        </w:rPr>
+        <w:t xml:space="preserve">int </w:t>
+      </w:r>
+      <w:r>
+        <w:t xml:space="preserve"> - zwraca numer widelca</w:t>
+      </w:r>
+    </w:p>
+    <w:p>
+      <w:pPr>
+        <w:pStyle w:val="Bezodstpw"/>
+      </w:pPr>
+      <w:r>
+        <w:tab/>
+        <w:t>3</w:t>
+      </w:r>
+      <w:r>
+        <w:t xml:space="preserve">. </w:t>
+      </w:r>
+      <w:r>
+        <w:rPr>
+          <w:b/>
+        </w:rPr>
+        <w:t xml:space="preserve">Table - </w:t>
+      </w:r>
+      <w:r>
+        <w:t>reprezentuje stół</w:t>
+      </w:r>
+    </w:p>
+    <w:p>
+      <w:pPr>
+        <w:pStyle w:val="Bezodstpw"/>
+        <w:rPr>
+          <w:lang w:val="en-US"/>
+        </w:rPr>
+      </w:pPr>
+      <w:r>
+        <w:tab/>
+      </w:r>
+      <w:r>
+        <w:tab/>
+      </w:r>
+      <w:r>
+        <w:rPr>
+          <w:b/>
+          <w:lang w:val="en-US"/>
+        </w:rPr>
+        <w:t xml:space="preserve">forks </w:t>
+      </w:r>
+      <w:r>
+        <w:rPr>
+          <w:lang w:val="en-US"/>
+        </w:rPr>
+        <w:t xml:space="preserve">- </w:t>
+      </w:r>
+      <w:r>
+        <w:rPr>
+          <w:b/>
+          <w:lang w:val="en-US"/>
+        </w:rPr>
+        <w:t>ArrayList&lt;</w:t>
+      </w:r>
+      <w:r>
+        <w:rPr>
+          <w:b/>
+          <w:lang w:val="en-US"/>
+        </w:rPr>
+        <w:t>Fork</w:t>
+      </w:r>
+      <w:r>
+        <w:rPr>
+          <w:b/>
+          <w:lang w:val="en-US"/>
+        </w:rPr>
+        <w:t xml:space="preserve">&gt; </w:t>
+      </w:r>
+      <w:r>
+        <w:rPr>
+          <w:lang w:val="en-US"/>
+        </w:rPr>
+        <w:t>zawiera semafory binarne (widelce)</w:t>
+      </w:r>
+    </w:p>
+    <w:p>
+      <w:pPr>
+        <w:pStyle w:val="Bezodstpw"/>
+      </w:pPr>
+      <w:r>
+        <w:rPr>
+          <w:lang w:val="en-US"/>
+        </w:rPr>
+        <w:tab/>
+      </w:r>
+      <w:r>
+        <w:rPr>
+          <w:lang w:val="en-US"/>
+        </w:rPr>
+        <w:tab/>
+      </w:r>
+      <w:r>
+        <w:rPr>
+          <w:b/>
+        </w:rPr>
+        <w:t xml:space="preserve">philosophers - ArrayList&lt;Philosopher&gt; </w:t>
+      </w:r>
+      <w:r>
+        <w:t>zawiera filozofów</w:t>
+      </w:r>
+    </w:p>
+    <w:p>
+      <w:pPr>
+        <w:pStyle w:val="Bezodstpw"/>
+      </w:pPr>
+    </w:p>
+    <w:p>
+      <w:pPr>
+        <w:pStyle w:val="Bezodstpw"/>
+      </w:pPr>
+      <w:r>
+        <w:tab/>
+      </w:r>
+      <w:r>
+        <w:tab/>
+      </w:r>
+      <w:r>
+        <w:rPr>
+          <w:b/>
+        </w:rPr>
+        <w:t xml:space="preserve">startDinner(int n) - </w:t>
+      </w:r>
+      <w:r>
+        <w:t xml:space="preserve">rozstawia </w:t>
+      </w:r>
+      <w:r>
+        <w:rPr>
+          <w:b/>
+        </w:rPr>
+        <w:t>n</w:t>
+      </w:r>
+      <w:r>
+        <w:t xml:space="preserve"> widelców i </w:t>
+      </w:r>
+      <w:r>
+        <w:rPr>
+          <w:b/>
+        </w:rPr>
+        <w:t>n</w:t>
+      </w:r>
+      <w:r>
+        <w:t xml:space="preserve"> filozofów na stole i startuje wątki, gdy </w:t>
+      </w:r>
+      <w:r>
+        <w:tab/>
+      </w:r>
+      <w:r>
+        <w:tab/>
+        <w:t>n&lt;2 przerywa wykonywanie funkcji</w:t>
+      </w:r>
+    </w:p>
+    <w:p>
+      <w:pPr>
+        <w:pStyle w:val="Bezodstpw"/>
+      </w:pPr>
+      <w:r>
+        <w:tab/>
+        <w:t>4</w:t>
+      </w:r>
+      <w:r>
+        <w:t xml:space="preserve">. </w:t>
+      </w:r>
+      <w:r>
+        <w:rPr>
+          <w:b/>
+        </w:rPr>
+        <w:t>ResourceHierarchy</w:t>
+      </w:r>
+      <w:r>
+        <w:rPr>
+          <w:b/>
+        </w:rPr>
+        <w:t xml:space="preserve"> - </w:t>
+      </w:r>
+      <w:r>
+        <w:t xml:space="preserve">główna klasa zawierająca metodę </w:t>
+      </w:r>
+      <w:r>
+        <w:rPr>
+          <w:b/>
+        </w:rPr>
+        <w:t>main()</w:t>
+      </w:r>
+      <w:r>
+        <w:t xml:space="preserve"> </w:t>
+      </w:r>
+    </w:p>
+    <w:p>
+      <w:pPr>
+        <w:pStyle w:val="Bezodstpw"/>
+      </w:pPr>
+    </w:p>
+    <w:p>
+      <w:pPr>
+        <w:pStyle w:val="Nagwek4"/>
+      </w:pPr>
+      <w:r>
+        <w:t>Waiter</w:t>
+      </w:r>
+    </w:p>
+    <w:p>
+      <w:r>
+        <w:t xml:space="preserve">Implementacja rozwiązania </w:t>
+      </w:r>
+      <w:r>
+        <w:rPr>
+          <w:b/>
+        </w:rPr>
+        <w:t>"Kelner"</w:t>
+      </w:r>
+    </w:p>
+    <w:p>
+      <w:pPr>
+        <w:pStyle w:val="Bezodstpw"/>
+      </w:pPr>
+      <w:r>
+        <w:t>Trzy klasy:</w:t>
+      </w:r>
+    </w:p>
+    <w:p>
+      <w:pPr>
+        <w:pStyle w:val="Bezodstpw"/>
+      </w:pPr>
+      <w:r>
+        <w:tab/>
+        <w:t xml:space="preserve">1. </w:t>
+      </w:r>
+      <w:r>
+        <w:rPr>
+          <w:b/>
+        </w:rPr>
+        <w:t>Philosopher</w:t>
+      </w:r>
+      <w:r>
+        <w:t xml:space="preserve"> </w:t>
+      </w:r>
+      <w:r>
+        <w:t xml:space="preserve"> dziedziczy po </w:t>
+      </w:r>
+      <w:r>
+        <w:rPr>
+          <w:b/>
+        </w:rPr>
+        <w:t>Thread</w:t>
+      </w:r>
+      <w:r>
+        <w:t xml:space="preserve"> - klasa reprezentująca wątek filozofa</w:t>
+      </w:r>
+      <w:r>
+        <w:tab/>
+      </w:r>
+    </w:p>
+    <w:p>
+      <w:pPr>
+        <w:pStyle w:val="Bezodstpw"/>
+      </w:pPr>
+      <w:r>
+        <w:tab/>
+      </w:r>
+      <w:r>
+        <w:tab/>
+      </w:r>
+      <w:r>
+        <w:rPr>
+          <w:b/>
+        </w:rPr>
+        <w:t>id</w:t>
+      </w:r>
+      <w:r>
+        <w:t xml:space="preserve"> -stała liczba całkowita reprezentujaca numer filozofa</w:t>
+      </w:r>
+    </w:p>
+    <w:p>
+      <w:pPr>
+        <w:pStyle w:val="Bezodstpw"/>
+      </w:pPr>
+      <w:r>
+        <w:tab/>
+      </w:r>
+      <w:r>
+        <w:tab/>
+      </w:r>
+      <w:r>
+        <w:rPr>
+          <w:b/>
+        </w:rPr>
+        <w:t xml:space="preserve">waiter </w:t>
+      </w:r>
+      <w:r>
+        <w:t>- statyczny semafor o liczbie pozwoleń o 1 mniejszej od liczby filozofów</w:t>
+      </w:r>
+      <w:r>
+        <w:t xml:space="preserve">, </w:t>
+      </w:r>
+      <w:r>
+        <w:tab/>
+      </w:r>
+      <w:r>
+        <w:tab/>
+        <w:t>reprezentuje kelnera.</w:t>
+      </w:r>
+    </w:p>
+    <w:p>
+      <w:pPr>
+        <w:pStyle w:val="Bezodstpw"/>
+      </w:pPr>
+      <w:r>
+        <w:tab/>
+      </w:r>
+      <w:r>
+        <w:tab/>
+      </w:r>
+      <w:r>
+        <w:rPr>
+          <w:b/>
+        </w:rPr>
+        <w:t>left</w:t>
+      </w:r>
+      <w:r>
+        <w:t xml:space="preserve">, </w:t>
+      </w:r>
+      <w:r>
+        <w:rPr>
+          <w:b/>
+        </w:rPr>
+        <w:t xml:space="preserve">right </w:t>
+      </w:r>
+      <w:r>
         <w:t>- semafory binarne reprezentujące widelce</w:t>
       </w:r>
     </w:p>
@@ -360,24 +1529,14 @@
       <w:r>
         <w:tab/>
       </w:r>
-      <w:proofErr w:type="spellStart"/>
       <w:r>
         <w:rPr>
           <w:b/>
         </w:rPr>
         <w:t>eatCounter</w:t>
       </w:r>
-      <w:proofErr w:type="spellEnd"/>
-      <w:r>
-        <w:t xml:space="preserve"> - liczba całkowita reprezentująca licznik wywołań metody </w:t>
-      </w:r>
-      <w:proofErr w:type="spellStart"/>
-      <w:r>
-        <w:t>eat</w:t>
-      </w:r>
-      <w:proofErr w:type="spellEnd"/>
-      <w:r>
-        <w:t xml:space="preserve">(), czyli  w </w:t>
+      <w:r>
+        <w:t xml:space="preserve"> - liczba całkowita reprezentująca licznik wywołań metody eat(), czyli  w </w:t>
       </w:r>
       <w:r>
         <w:tab/>
@@ -395,6 +1554,83 @@
     <w:p>
       <w:pPr>
         <w:pStyle w:val="Bezodstpw"/>
+        <w:rPr>
+          <w:lang w:val="en-US"/>
+        </w:rPr>
+      </w:pPr>
+      <w:r>
+        <w:tab/>
+      </w:r>
+      <w:r>
+        <w:tab/>
+      </w:r>
+      <w:r>
+        <w:rPr>
+          <w:b/>
+          <w:lang w:val="en-US"/>
+        </w:rPr>
+        <w:t>P</w:t>
+      </w:r>
+      <w:r>
+        <w:rPr>
+          <w:b/>
+          <w:lang w:val="en-US"/>
+        </w:rPr>
+        <w:t>hilosopher(int id, Semaphore left, Semaph</w:t>
+      </w:r>
+      <w:r>
+        <w:rPr>
+          <w:b/>
+          <w:lang w:val="en-US"/>
+        </w:rPr>
+        <w:t>o</w:t>
+      </w:r>
+      <w:r>
+        <w:rPr>
+          <w:b/>
+          <w:lang w:val="en-US"/>
+        </w:rPr>
+        <w:t xml:space="preserve">re right) - </w:t>
+      </w:r>
+      <w:r>
+        <w:rPr>
+          <w:lang w:val="en-US"/>
+        </w:rPr>
+        <w:t xml:space="preserve"> konstruktor </w:t>
+      </w:r>
+    </w:p>
+    <w:p>
+      <w:pPr>
+        <w:pStyle w:val="Bezodstpw"/>
+      </w:pPr>
+      <w:r>
+        <w:rPr>
+          <w:lang w:val="en-US"/>
+        </w:rPr>
+        <w:tab/>
+      </w:r>
+      <w:r>
+        <w:rPr>
+          <w:lang w:val="en-US"/>
+        </w:rPr>
+        <w:tab/>
+      </w:r>
+      <w:r>
+        <w:rPr>
+          <w:b/>
+        </w:rPr>
+        <w:t xml:space="preserve">setWaiter(Semaphore waiter) </w:t>
+      </w:r>
+      <w:r>
+        <w:t xml:space="preserve">- statyczna funkcja </w:t>
+      </w:r>
+      <w:r>
+        <w:t>ustawiająca semafor waiter</w:t>
+      </w:r>
+    </w:p>
+    <w:p>
+      <w:pPr>
+        <w:pStyle w:val="Bezodstpw"/>
       </w:pPr>
       <w:r>
         <w:tab/>
@@ -409,19 +1645,14 @@
         <w:t>run()</w:t>
       </w:r>
       <w:r>
-        <w:t xml:space="preserve"> - główna fu</w:t>
-      </w:r>
-      <w:r>
-        <w:t xml:space="preserve">nkcja wątku. Zawiera pętle wykonującą się dopóki </w:t>
-      </w:r>
-      <w:proofErr w:type="spellStart"/>
+        <w:t xml:space="preserve"> - główna funkcja wątku. Zawiera pętle wykonującą się dopóki </w:t>
+      </w:r>
       <w:r>
         <w:rPr>
           <w:b/>
         </w:rPr>
         <w:t>eatCounter</w:t>
       </w:r>
-      <w:proofErr w:type="spellEnd"/>
       <w:r>
         <w:t xml:space="preserve"> nie </w:t>
       </w:r>
@@ -430,50 +1661,47 @@
       </w:r>
       <w:r>
         <w:tab/>
-        <w:t xml:space="preserve">osiągnie wartości 100. Najpierw podnosi widelec lewy, a potem prawy odkłada w tej </w:t>
-      </w:r>
-      <w:r>
-        <w:tab/>
-      </w:r>
-      <w:r>
-        <w:tab/>
-        <w:t>samej kolejności.</w:t>
-      </w:r>
-    </w:p>
-    <w:p>
-      <w:pPr>
-        <w:pStyle w:val="Bezodstpw"/>
-      </w:pPr>
-      <w:r>
-        <w:tab/>
-      </w:r>
-      <w:r>
-        <w:tab/>
-      </w:r>
-      <w:proofErr w:type="spellStart"/>
-      <w:r>
-        <w:rPr>
-          <w:b/>
-        </w:rPr>
-        <w:t>think</w:t>
-      </w:r>
-      <w:proofErr w:type="spellEnd"/>
-      <w:r>
-        <w:rPr>
-          <w:b/>
-        </w:rPr>
-        <w:t xml:space="preserve">() </w:t>
-      </w:r>
-      <w:r>
-        <w:t xml:space="preserve">- filozof myśli (ciało funkcji </w:t>
-      </w:r>
-      <w:proofErr w:type="spellStart"/>
-      <w:r>
-        <w:t>zakomentowane</w:t>
-      </w:r>
-      <w:proofErr w:type="spellEnd"/>
-      <w:r>
-        <w:t xml:space="preserve"> w celu zwiększenia przejrzystości </w:t>
+        <w:t xml:space="preserve">osiągnie wartości 100. Najpierw </w:t>
+      </w:r>
+      <w:r>
+        <w:t>prosi kelnera</w:t>
+      </w:r>
+      <w:r>
+        <w:t xml:space="preserve"> o dostęp do stołu, gdy go dostanie </w:t>
+      </w:r>
+      <w:r>
+        <w:tab/>
+      </w:r>
+      <w:r>
+        <w:tab/>
+        <w:t xml:space="preserve">najpierw podnosi lewy widelec, a potem prawy, odkłada je w odwrotnej kolejności </w:t>
+      </w:r>
+      <w:r>
+        <w:tab/>
+      </w:r>
+      <w:r>
+        <w:tab/>
+        <w:t xml:space="preserve">następnie odchodzi od stołu robiąc miejsce dla oczekującego filozofa. </w:t>
+      </w:r>
+    </w:p>
+    <w:p>
+      <w:pPr>
+        <w:pStyle w:val="Bezodstpw"/>
+      </w:pPr>
+      <w:r>
+        <w:tab/>
+      </w:r>
+      <w:r>
+        <w:tab/>
+      </w:r>
+      <w:r>
+        <w:rPr>
+          <w:b/>
+        </w:rPr>
+        <w:t xml:space="preserve">think() </w:t>
+      </w:r>
+      <w:r>
+        <w:t xml:space="preserve">- filozof myśli (ciało funkcji zakomentowane w celu zwiększenia przejrzystości </w:t>
       </w:r>
       <w:r>
         <w:tab/>
@@ -493,64 +1721,23 @@
       <w:r>
         <w:tab/>
       </w:r>
-      <w:proofErr w:type="spellStart"/>
-      <w:r>
-        <w:rPr>
-          <w:b/>
-        </w:rPr>
-        <w:t>eat</w:t>
-      </w:r>
-      <w:proofErr w:type="spellEnd"/>
-      <w:r>
-        <w:rPr>
-          <w:b/>
-        </w:rPr>
-        <w:t xml:space="preserve">() </w:t>
-      </w:r>
-      <w:r>
-        <w:t>- filozof je (</w:t>
-      </w:r>
-      <w:proofErr w:type="spellStart"/>
-      <w:r>
-        <w:t>zakomentowane</w:t>
-      </w:r>
-      <w:proofErr w:type="spellEnd"/>
-      <w:r>
-        <w:t xml:space="preserve"> wywołanie funkcji </w:t>
-      </w:r>
-      <w:proofErr w:type="spellStart"/>
-      <w:r>
-        <w:rPr>
-          <w:b/>
-        </w:rPr>
-        <w:t>TimeUnit</w:t>
-      </w:r>
-      <w:proofErr w:type="spellEnd"/>
-      <w:r>
-        <w:rPr>
-          <w:b/>
-        </w:rPr>
-        <w:t>. ... .</w:t>
-      </w:r>
-      <w:proofErr w:type="spellStart"/>
-      <w:r>
-        <w:rPr>
-          <w:b/>
-        </w:rPr>
-        <w:t>sleep</w:t>
-      </w:r>
-      <w:proofErr w:type="spellEnd"/>
-      <w:r>
-        <w:rPr>
-          <w:b/>
-        </w:rPr>
-        <w:t>()</w:t>
-      </w:r>
-      <w:r>
-        <w:t xml:space="preserve"> symulując</w:t>
-      </w:r>
-      <w:r>
-        <w:t>ej</w:t>
+      <w:r>
+        <w:rPr>
+          <w:b/>
+        </w:rPr>
+        <w:t xml:space="preserve">eat() </w:t>
+      </w:r>
+      <w:r>
+        <w:t xml:space="preserve">- filozof je (zakomentowane wywołanie funkcji </w:t>
+      </w:r>
+      <w:r>
+        <w:rPr>
+          <w:b/>
+        </w:rPr>
+        <w:t>TimeUnit. ... .sleep()</w:t>
+      </w:r>
+      <w:r>
+        <w:t xml:space="preserve"> symulującej</w:t>
       </w:r>
       <w:r>
         <w:tab/>
@@ -570,31 +1757,21 @@
       <w:r>
         <w:tab/>
       </w:r>
-      <w:proofErr w:type="spellStart"/>
-      <w:r>
-        <w:rPr>
-          <w:b/>
-        </w:rPr>
-        <w:t>toString</w:t>
-      </w:r>
-      <w:proofErr w:type="spellEnd"/>
-      <w:r>
-        <w:rPr>
-          <w:b/>
-        </w:rPr>
-        <w:t xml:space="preserve">() </w:t>
+      <w:r>
+        <w:rPr>
+          <w:b/>
+        </w:rPr>
+        <w:t xml:space="preserve">toString() </w:t>
       </w:r>
       <w:r>
         <w:t xml:space="preserve">zwraca </w:t>
       </w:r>
-      <w:proofErr w:type="spellStart"/>
       <w:r>
         <w:rPr>
           <w:b/>
         </w:rPr>
         <w:t>String</w:t>
       </w:r>
-      <w:proofErr w:type="spellEnd"/>
       <w:r>
         <w:t xml:space="preserve"> - tekstowa reprezentacja obiektu</w:t>
       </w:r>
@@ -607,19 +1784,11 @@
         <w:tab/>
         <w:t xml:space="preserve">2. </w:t>
       </w:r>
-      <w:proofErr w:type="spellStart"/>
-      <w:r>
-        <w:rPr>
-          <w:b/>
-        </w:rPr>
-        <w:t>Table</w:t>
-      </w:r>
-      <w:proofErr w:type="spellEnd"/>
-      <w:r>
-        <w:rPr>
-          <w:b/>
-        </w:rPr>
-        <w:t xml:space="preserve"> - </w:t>
+      <w:r>
+        <w:rPr>
+          <w:b/>
+        </w:rPr>
+        <w:t xml:space="preserve">Table - </w:t>
       </w:r>
       <w:r>
         <w:t>reprezentuje stół</w:t>
@@ -635,188 +1804,135 @@
       <w:r>
         <w:tab/>
       </w:r>
-      <w:proofErr w:type="spellStart"/>
-      <w:r>
-        <w:rPr>
-          <w:b/>
-        </w:rPr>
-        <w:t>forks</w:t>
-      </w:r>
-      <w:proofErr w:type="spellEnd"/>
-      <w:r>
-        <w:rPr>
-          <w:b/>
-        </w:rPr>
+      <w:r>
+        <w:rPr>
+          <w:b/>
+        </w:rPr>
+        <w:t xml:space="preserve">forks </w:t>
+      </w:r>
+      <w:r>
+        <w:t xml:space="preserve">- </w:t>
+      </w:r>
+      <w:r>
+        <w:rPr>
+          <w:b/>
+        </w:rPr>
+        <w:t xml:space="preserve">ArrayList&lt;Semaphore&gt; </w:t>
+      </w:r>
+      <w:r>
+        <w:t>zawiera semafory binarne (widelce)</w:t>
+      </w:r>
+    </w:p>
+    <w:p>
+      <w:pPr>
+        <w:pStyle w:val="Bezodstpw"/>
+      </w:pPr>
+      <w:r>
+        <w:tab/>
+      </w:r>
+      <w:r>
+        <w:tab/>
+      </w:r>
+      <w:r>
+        <w:rPr>
+          <w:b/>
+        </w:rPr>
+        <w:t xml:space="preserve">philosophers - ArrayList&lt;Philosopher&gt; </w:t>
+      </w:r>
+      <w:r>
+        <w:t>zawiera filozofów</w:t>
+      </w:r>
+    </w:p>
+    <w:p>
+      <w:pPr>
+        <w:pStyle w:val="Bezodstpw"/>
+      </w:pPr>
+    </w:p>
+    <w:p>
+      <w:pPr>
+        <w:pStyle w:val="Bezodstpw"/>
+      </w:pPr>
+      <w:r>
+        <w:tab/>
+      </w:r>
+      <w:r>
+        <w:tab/>
+      </w:r>
+      <w:r>
+        <w:rPr>
+          <w:b/>
+        </w:rPr>
+        <w:t xml:space="preserve">startDinner(int n) - </w:t>
+      </w:r>
+      <w:r>
+        <w:t xml:space="preserve">rozstawia </w:t>
+      </w:r>
+      <w:r>
+        <w:rPr>
+          <w:b/>
+        </w:rPr>
+        <w:t>n</w:t>
+      </w:r>
+      <w:r>
+        <w:t xml:space="preserve"> widelców i </w:t>
+      </w:r>
+      <w:r>
+        <w:rPr>
+          <w:b/>
+        </w:rPr>
+        <w:t>n</w:t>
+      </w:r>
+      <w:r>
+        <w:t xml:space="preserve"> filozofów na stole i startuje wątki</w:t>
+      </w:r>
+      <w:r>
+        <w:t xml:space="preserve">, gdy </w:t>
+      </w:r>
+      <w:r>
+        <w:tab/>
+      </w:r>
+      <w:r>
+        <w:tab/>
+        <w:t>n&lt;2 przerywa wykonywanie funkcji</w:t>
+      </w:r>
+    </w:p>
+    <w:p>
+      <w:pPr>
+        <w:pStyle w:val="Bezodstpw"/>
+      </w:pPr>
+      <w:r>
+        <w:tab/>
+        <w:t xml:space="preserve">3. </w:t>
+      </w:r>
+      <w:r>
+        <w:rPr>
+          <w:b/>
+        </w:rPr>
+        <w:t xml:space="preserve">Main </w:t>
+      </w:r>
+      <w:r>
+        <w:rPr>
+          <w:b/>
+        </w:rPr>
+        <w:t xml:space="preserve">- </w:t>
+      </w:r>
+      <w:r>
+        <w:t xml:space="preserve">główna klasa zawierająca metodę </w:t>
+      </w:r>
+      <w:r>
+        <w:rPr>
+          <w:b/>
+        </w:rPr>
+        <w:t>main()</w:t>
+      </w:r>
+      <w:r>
         <w:t xml:space="preserve"> </w:t>
       </w:r>
-      <w:r>
-        <w:t xml:space="preserve">- </w:t>
-      </w:r>
-      <w:proofErr w:type="spellStart"/>
-      <w:r>
-        <w:rPr>
-          <w:b/>
-        </w:rPr>
-        <w:t>ArrayList&lt;Semaphore</w:t>
-      </w:r>
-      <w:proofErr w:type="spellEnd"/>
-      <w:r>
-        <w:rPr>
-          <w:b/>
-        </w:rPr>
-        <w:t>&gt;</w:t>
-      </w:r>
-      <w:r>
-        <w:rPr>
-          <w:b/>
-        </w:rPr>
-        <w:t xml:space="preserve"> </w:t>
-      </w:r>
-      <w:r>
-        <w:t>zawiera semafory binarne (widelce)</w:t>
-      </w:r>
-    </w:p>
-    <w:p>
-      <w:pPr>
-        <w:pStyle w:val="Bezodstpw"/>
-      </w:pPr>
-      <w:r>
-        <w:tab/>
-      </w:r>
-      <w:r>
-        <w:tab/>
-      </w:r>
-      <w:proofErr w:type="spellStart"/>
-      <w:r>
-        <w:rPr>
-          <w:b/>
-        </w:rPr>
-        <w:t>philosophers</w:t>
-      </w:r>
-      <w:proofErr w:type="spellEnd"/>
-      <w:r>
-        <w:rPr>
-          <w:b/>
-        </w:rPr>
-        <w:t xml:space="preserve"> - </w:t>
-      </w:r>
-      <w:proofErr w:type="spellStart"/>
-      <w:r>
-        <w:rPr>
-          <w:b/>
-        </w:rPr>
-        <w:t>ArrayList&lt;Philosopher</w:t>
-      </w:r>
-      <w:proofErr w:type="spellEnd"/>
-      <w:r>
-        <w:rPr>
-          <w:b/>
-        </w:rPr>
-        <w:t xml:space="preserve">&gt; </w:t>
-      </w:r>
-      <w:r>
-        <w:t>zawiera filozofów</w:t>
-      </w:r>
-    </w:p>
-    <w:p>
-      <w:pPr>
-        <w:pStyle w:val="Bezodstpw"/>
-      </w:pPr>
-    </w:p>
-    <w:p>
-      <w:pPr>
-        <w:pStyle w:val="Bezodstpw"/>
-      </w:pPr>
-      <w:r>
-        <w:tab/>
-      </w:r>
-      <w:r>
-        <w:tab/>
-      </w:r>
-      <w:proofErr w:type="spellStart"/>
-      <w:r>
-        <w:rPr>
-          <w:b/>
-        </w:rPr>
-        <w:t>startDinner</w:t>
-      </w:r>
-      <w:proofErr w:type="spellEnd"/>
-      <w:r>
-        <w:rPr>
-          <w:b/>
-        </w:rPr>
-        <w:t>(</w:t>
-      </w:r>
-      <w:proofErr w:type="spellStart"/>
-      <w:r>
-        <w:rPr>
-          <w:b/>
-        </w:rPr>
-        <w:t>int</w:t>
-      </w:r>
-      <w:proofErr w:type="spellEnd"/>
-      <w:r>
-        <w:rPr>
-          <w:b/>
-        </w:rPr>
-        <w:t xml:space="preserve"> n) - </w:t>
-      </w:r>
-      <w:r>
-        <w:t xml:space="preserve">rozstawia </w:t>
-      </w:r>
-      <w:r>
-        <w:rPr>
-          <w:b/>
-        </w:rPr>
-        <w:t>n</w:t>
-      </w:r>
-      <w:r>
-        <w:t xml:space="preserve"> widelców i </w:t>
-      </w:r>
-      <w:r>
-        <w:rPr>
-          <w:b/>
-        </w:rPr>
-        <w:t>n</w:t>
-      </w:r>
-      <w:r>
-        <w:t xml:space="preserve"> filozofów na stole</w:t>
-      </w:r>
-    </w:p>
-    <w:p>
-      <w:pPr>
-        <w:pStyle w:val="Bezodstpw"/>
-      </w:pPr>
-      <w:r>
-        <w:tab/>
-        <w:t xml:space="preserve">3. </w:t>
-      </w:r>
-      <w:proofErr w:type="spellStart"/>
-      <w:r>
-        <w:rPr>
-          <w:b/>
-        </w:rPr>
-        <w:t>Deadlock</w:t>
-      </w:r>
-      <w:proofErr w:type="spellEnd"/>
-      <w:r>
-        <w:rPr>
-          <w:b/>
-        </w:rPr>
-        <w:t xml:space="preserve"> - </w:t>
-      </w:r>
-      <w:r>
-        <w:t xml:space="preserve">główna klasa zawierająca metodę </w:t>
-      </w:r>
-      <w:r>
-        <w:rPr>
-          <w:b/>
-        </w:rPr>
-        <w:t>main()</w:t>
-      </w:r>
-      <w:r>
-        <w:t xml:space="preserve"> </w:t>
-      </w:r>
+    </w:p>
+    <w:p>
+      <w:pPr>
+        <w:pStyle w:val="Bezodstpw"/>
+      </w:pPr>
     </w:p>
     <w:sectPr>
       <w:pgSz w:w="11906" w:h="16838"/>
@@ -1108,7 +2224,7 @@
   <w:style w:type="paragraph" w:default="1" w:styleId="Normalny">
     <w:name w:val="Normal"/>
     <w:qFormat/>
-    <w:rsid w:val="00F131AF"/>
+    <w:rsid w:val="009433A7"/>
   </w:style>
   <w:style w:type="paragraph" w:styleId="Nagwek1">
     <w:name w:val="heading 1"/>

</xml_diff>